<commit_message>
finished revision to Trent
</commit_message>
<xml_diff>
--- a/Manuscript/DRAFT-Fagaalu_Sediment_Yield_2015_tables-landscape.docx
+++ b/Manuscript/DRAFT-Fagaalu_Sediment_Yield_2015_tables-landscape.docx
@@ -6963,7 +6963,7 @@
           </w:tcPr>
           <w:p>
             <w:r>
-              <w:t>Table 6. Goodness-of-fit statistics for SSYEV-storm metric relationships.</w:t>
+              <w:t>Table 4. Goodness-of-fit statistics for SSYEV-storm metric relationships.</w:t>
             </w:r>
           </w:p>
         </w:tc>
@@ -7626,8 +7626,7 @@
       </w:tblPr>
       <w:tblGrid>
         <w:gridCol w:w="1564"/>
-        <w:gridCol w:w="1555"/>
-        <w:gridCol w:w="576"/>
+        <w:gridCol w:w="1633"/>
         <w:gridCol w:w="1184"/>
         <w:gridCol w:w="1184"/>
         <w:gridCol w:w="1251"/>
@@ -7636,11 +7635,11 @@
         <w:tc>
           <w:tcPr>
             <w:tcW w:w="0" w:type="auto"/>
-            <w:gridSpan w:val="6"/>
-          </w:tcPr>
-          <w:p>
-            <w:r>
-              <w:t>Table 4. Annual SSY estimates</w:t>
+            <w:gridSpan w:val="5"/>
+          </w:tcPr>
+          <w:p>
+            <w:r>
+              <w:t>Table 5. Annual SSY estimates</w:t>
             </w:r>
           </w:p>
         </w:tc>
@@ -7665,7 +7664,6 @@
         <w:tc>
           <w:tcPr>
             <w:tcW w:w="0" w:type="auto"/>
-            <w:gridSpan w:val="2"/>
           </w:tcPr>
           <w:p>
             <w:r>
@@ -7718,7 +7716,6 @@
         <w:tc>
           <w:tcPr>
             <w:tcW w:w="0" w:type="auto"/>
-            <w:gridSpan w:val="2"/>
           </w:tcPr>
           <w:p>
             <w:r>
@@ -7771,7 +7768,6 @@
         <w:tc>
           <w:tcPr>
             <w:tcW w:w="0" w:type="auto"/>
-            <w:gridSpan w:val="2"/>
           </w:tcPr>
           <w:p>
             <w:r>
@@ -7824,7 +7820,6 @@
         <w:tc>
           <w:tcPr>
             <w:tcW w:w="0" w:type="auto"/>
-            <w:gridSpan w:val="2"/>
           </w:tcPr>
           <w:p>
             <w:r>
@@ -7877,7 +7872,6 @@
         <w:tc>
           <w:tcPr>
             <w:tcW w:w="0" w:type="auto"/>
-            <w:gridSpan w:val="2"/>
           </w:tcPr>
           <w:p>
             <w:r>
@@ -7930,7 +7924,6 @@
         <w:tc>
           <w:tcPr>
             <w:tcW w:w="0" w:type="auto"/>
-            <w:gridSpan w:val="2"/>
           </w:tcPr>
           <w:p>
             <w:r>
@@ -7983,7 +7976,6 @@
         <w:tc>
           <w:tcPr>
             <w:tcW w:w="0" w:type="auto"/>
-            <w:gridSpan w:val="2"/>
           </w:tcPr>
           <w:p>
             <w:r>
@@ -8016,7 +8008,7 @@
         <w:tc>
           <w:tcPr>
             <w:tcW w:w="0" w:type="auto"/>
-            <w:gridSpan w:val="6"/>
+            <w:gridSpan w:val="5"/>
           </w:tcPr>
           <w:p>
             <w:bookmarkStart w:id="0" w:name="_GoBack"/>
@@ -8037,7 +8029,6 @@
         <w:tc>
           <w:tcPr>
             <w:tcW w:w="0" w:type="auto"/>
-            <w:gridSpan w:val="2"/>
           </w:tcPr>
           <w:p>
             <w:r>
@@ -8090,7 +8081,6 @@
         <w:tc>
           <w:tcPr>
             <w:tcW w:w="0" w:type="auto"/>
-            <w:gridSpan w:val="2"/>
           </w:tcPr>
           <w:p>
             <w:r>
@@ -8143,7 +8133,6 @@
         <w:tc>
           <w:tcPr>
             <w:tcW w:w="0" w:type="auto"/>
-            <w:gridSpan w:val="2"/>
           </w:tcPr>
           <w:p>
             <w:r>
@@ -8196,7 +8185,6 @@
         <w:tc>
           <w:tcPr>
             <w:tcW w:w="0" w:type="auto"/>
-            <w:gridSpan w:val="2"/>
           </w:tcPr>
           <w:p>
             <w:r>
@@ -8249,7 +8237,6 @@
         <w:tc>
           <w:tcPr>
             <w:tcW w:w="0" w:type="auto"/>
-            <w:gridSpan w:val="2"/>
           </w:tcPr>
           <w:p>
             <w:r>
@@ -8302,7 +8289,6 @@
         <w:tc>
           <w:tcPr>
             <w:tcW w:w="0" w:type="auto"/>
-            <w:gridSpan w:val="2"/>
           </w:tcPr>
           <w:p>
             <w:r>
@@ -8355,7 +8341,6 @@
         <w:tc>
           <w:tcPr>
             <w:tcW w:w="0" w:type="auto"/>
-            <w:gridSpan w:val="2"/>
           </w:tcPr>
           <w:p>
             <w:r>
@@ -29161,7 +29146,7 @@
 </file>
 
 <file path=customXml/itemProps1.xml><?xml version="1.0" encoding="utf-8"?>
-<ds:datastoreItem xmlns:ds="http://schemas.openxmlformats.org/officeDocument/2006/customXml" ds:itemID="{8D66E283-36D0-4FF1-B0BD-F8B25BDA3A45}">
+<ds:datastoreItem xmlns:ds="http://schemas.openxmlformats.org/officeDocument/2006/customXml" ds:itemID="{969F6957-9633-4EAB-A066-AE6972025BBC}">
   <ds:schemaRefs>
     <ds:schemaRef ds:uri="http://schemas.openxmlformats.org/officeDocument/2006/bibliography"/>
   </ds:schemaRefs>

</xml_diff>

<commit_message>
Just one last read through
</commit_message>
<xml_diff>
--- a/Manuscript/DRAFT-Fagaalu_Sediment_Yield_2015_tables-landscape.docx
+++ b/Manuscript/DRAFT-Fagaalu_Sediment_Yield_2015_tables-landscape.docx
@@ -1517,21 +1517,26 @@
                 <w:sz w:val="16"/>
               </w:rPr>
             </w:pPr>
-            <w:proofErr w:type="spellStart"/>
             <w:r>
               <w:rPr>
                 <w:b/>
                 <w:sz w:val="16"/>
               </w:rPr>
-              <w:t>Fagaalu</w:t>
-            </w:r>
-            <w:proofErr w:type="spellEnd"/>
+              <w:t>Faga</w:t>
+            </w:r>
             <w:r>
               <w:rPr>
                 <w:b/>
                 <w:sz w:val="16"/>
               </w:rPr>
-              <w:t xml:space="preserve"> Stream</w:t>
+              <w:t>’</w:t>
+            </w:r>
+            <w:r>
+              <w:rPr>
+                <w:b/>
+                <w:sz w:val="16"/>
+              </w:rPr>
+              <w:t>alu Stream</w:t>
             </w:r>
           </w:p>
         </w:tc>
@@ -1753,10 +1758,7 @@
         </w:tc>
       </w:tr>
     </w:tbl>
-    <w:p>
-      <w:bookmarkStart w:id="0" w:name="_GoBack"/>
-      <w:bookmarkEnd w:id="0"/>
-    </w:p>
+    <w:p/>
     <w:tbl>
       <w:tblPr>
         <w:tblStyle w:val="TableGrid"/>
@@ -1784,7 +1786,13 @@
           </w:tcPr>
           <w:p>
             <w:r>
-              <w:t>Table 2. Sediment yield from subwatersheds in Faga'alu</w:t>
+              <w:t xml:space="preserve">Table 2. Sediment yield from </w:t>
+            </w:r>
+            <w:r>
+              <w:t xml:space="preserve">UPPER and LOWER </w:t>
+            </w:r>
+            <w:r>
+              <w:t>subwatersheds in Faga'alu</w:t>
             </w:r>
           </w:p>
         </w:tc>
@@ -5476,7 +5484,13 @@
           </w:tcPr>
           <w:p>
             <w:r>
-              <w:t>Table 3. Sediment yield from disturbed portions of subwatersheds in Faga'alu</w:t>
+              <w:t xml:space="preserve">Table 3. Sediment yield from disturbed portions of </w:t>
+            </w:r>
+            <w:r>
+              <w:t xml:space="preserve"> UPPER and LOWER </w:t>
+            </w:r>
+            <w:r>
+              <w:t>subwatersheds in Faga'alu</w:t>
             </w:r>
           </w:p>
         </w:tc>
@@ -7699,13 +7713,13 @@
         <w:gridCol w:w="1234"/>
         <w:gridCol w:w="1234"/>
         <w:gridCol w:w="1234"/>
-        <w:gridCol w:w="1234"/>
-        <w:gridCol w:w="1234"/>
+        <w:gridCol w:w="1358"/>
+        <w:gridCol w:w="1110"/>
       </w:tblGrid>
       <w:tr>
         <w:tc>
           <w:tcPr>
-            <w:tcW w:w="8638" w:type="dxa"/>
+            <w:tcW w:w="8665" w:type="dxa"/>
             <w:gridSpan w:val="7"/>
           </w:tcPr>
           <w:p>
@@ -7718,6 +7732,24 @@
       <w:tr>
         <w:tc>
           <w:tcPr>
+            <w:tcW w:w="1261" w:type="dxa"/>
+          </w:tcPr>
+          <w:p>
+            <w:pPr>
+              <w:rPr>
+                <w:b/>
+              </w:rPr>
+            </w:pPr>
+            <w:r>
+              <w:rPr>
+                <w:b/>
+              </w:rPr>
+              <w:t>Model</w:t>
+            </w:r>
+          </w:p>
+        </w:tc>
+        <w:tc>
+          <w:tcPr>
             <w:tcW w:w="1234" w:type="dxa"/>
           </w:tcPr>
           <w:p>
@@ -7730,7 +7762,7 @@
               <w:rPr>
                 <w:b/>
               </w:rPr>
-              <w:t>Model</w:t>
+              <w:t>Pearson</w:t>
             </w:r>
           </w:p>
         </w:tc>
@@ -7748,7 +7780,7 @@
               <w:rPr>
                 <w:b/>
               </w:rPr>
-              <w:t>Pearson</w:t>
+              <w:t>Spearman</w:t>
             </w:r>
           </w:p>
         </w:tc>
@@ -7766,7 +7798,7 @@
               <w:rPr>
                 <w:b/>
               </w:rPr>
-              <w:t>Spearman</w:t>
+              <w:t>r2</w:t>
             </w:r>
           </w:p>
         </w:tc>
@@ -7784,13 +7816,13 @@
               <w:rPr>
                 <w:b/>
               </w:rPr>
-              <w:t>r2</w:t>
-            </w:r>
-          </w:p>
-        </w:tc>
-        <w:tc>
-          <w:tcPr>
-            <w:tcW w:w="1234" w:type="dxa"/>
+              <w:t>RMSE(tons)</w:t>
+            </w:r>
+          </w:p>
+        </w:tc>
+        <w:tc>
+          <w:tcPr>
+            <w:tcW w:w="1358" w:type="dxa"/>
           </w:tcPr>
           <w:p>
             <w:pPr>
@@ -7802,13 +7834,13 @@
               <w:rPr>
                 <w:b/>
               </w:rPr>
-              <w:t>RMSE(tons)</w:t>
-            </w:r>
-          </w:p>
-        </w:tc>
-        <w:tc>
-          <w:tcPr>
-            <w:tcW w:w="1234" w:type="dxa"/>
+              <w:t>Intercept (α)</w:t>
+            </w:r>
+          </w:p>
+        </w:tc>
+        <w:tc>
+          <w:tcPr>
+            <w:tcW w:w="1110" w:type="dxa"/>
           </w:tcPr>
           <w:p>
             <w:pPr>
@@ -7820,25 +7852,28 @@
               <w:rPr>
                 <w:b/>
               </w:rPr>
-              <w:t>alpha</w:t>
-            </w:r>
-          </w:p>
-        </w:tc>
-        <w:tc>
-          <w:tcPr>
-            <w:tcW w:w="1234" w:type="dxa"/>
-          </w:tcPr>
-          <w:p>
-            <w:pPr>
+              <w:t>Beta</w:t>
+            </w:r>
+            <w:r>
               <w:rPr>
                 <w:b/>
               </w:rPr>
-            </w:pPr>
-            <w:r>
-              <w:rPr>
+              <w:t xml:space="preserve"> (</w:t>
+            </w:r>
+            <w:r>
+              <w:rPr>
+                <w:rFonts w:ascii="Cambria Math" w:hAnsi="Cambria Math"/>
                 <w:b/>
               </w:rPr>
-              <w:t>Beta</w:t>
+              <w:t>β</w:t>
+            </w:r>
+            <w:bookmarkStart w:id="0" w:name="_GoBack"/>
+            <w:bookmarkEnd w:id="0"/>
+            <w:r>
+              <w:rPr>
+                <w:b/>
+              </w:rPr>
+              <w:t>)</w:t>
             </w:r>
           </w:p>
         </w:tc>
@@ -7846,19 +7881,29 @@
       <w:tr>
         <w:tc>
           <w:tcPr>
+            <w:tcW w:w="1261" w:type="dxa"/>
+          </w:tcPr>
+          <w:p>
+            <w:pPr>
+              <w:rPr>
+                <w:b/>
+              </w:rPr>
+            </w:pPr>
+            <w:r>
+              <w:rPr>
+                <w:b/>
+              </w:rPr>
+              <w:t>Psum_upper</w:t>
+            </w:r>
+          </w:p>
+        </w:tc>
+        <w:tc>
+          <w:tcPr>
             <w:tcW w:w="1234" w:type="dxa"/>
           </w:tcPr>
           <w:p>
-            <w:pPr>
-              <w:rPr>
-                <w:b/>
-              </w:rPr>
-            </w:pPr>
-            <w:r>
-              <w:rPr>
-                <w:b/>
-              </w:rPr>
-              <w:t>Psum_upper</w:t>
+            <w:r>
+              <w:t>0.80</w:t>
             </w:r>
           </w:p>
         </w:tc>
@@ -7878,7 +7923,7 @@
           </w:tcPr>
           <w:p>
             <w:r>
-              <w:t>0.80</w:t>
+              <w:t>0.64</w:t>
             </w:r>
           </w:p>
         </w:tc>
@@ -7888,23 +7933,13 @@
           </w:tcPr>
           <w:p>
             <w:r>
-              <w:t>0.64</w:t>
-            </w:r>
-          </w:p>
-        </w:tc>
-        <w:tc>
-          <w:tcPr>
-            <w:tcW w:w="1234" w:type="dxa"/>
-          </w:tcPr>
-          <w:p>
-            <w:r>
               <w:t>2.85</w:t>
             </w:r>
           </w:p>
         </w:tc>
         <w:tc>
           <w:tcPr>
-            <w:tcW w:w="1234" w:type="dxa"/>
+            <w:tcW w:w="1358" w:type="dxa"/>
           </w:tcPr>
           <w:p>
             <w:r>
@@ -7914,7 +7949,7 @@
         </w:tc>
         <w:tc>
           <w:tcPr>
-            <w:tcW w:w="1234" w:type="dxa"/>
+            <w:tcW w:w="1110" w:type="dxa"/>
           </w:tcPr>
           <w:p>
             <w:r>
@@ -7926,19 +7961,29 @@
       <w:tr>
         <w:tc>
           <w:tcPr>
+            <w:tcW w:w="1261" w:type="dxa"/>
+          </w:tcPr>
+          <w:p>
+            <w:pPr>
+              <w:rPr>
+                <w:b/>
+              </w:rPr>
+            </w:pPr>
+            <w:r>
+              <w:rPr>
+                <w:b/>
+              </w:rPr>
+              <w:t>Psum_total</w:t>
+            </w:r>
+          </w:p>
+        </w:tc>
+        <w:tc>
+          <w:tcPr>
             <w:tcW w:w="1234" w:type="dxa"/>
           </w:tcPr>
           <w:p>
-            <w:pPr>
-              <w:rPr>
-                <w:b/>
-              </w:rPr>
-            </w:pPr>
-            <w:r>
-              <w:rPr>
-                <w:b/>
-              </w:rPr>
-              <w:t>Psum_total</w:t>
+            <w:r>
+              <w:t>0.83</w:t>
             </w:r>
           </w:p>
         </w:tc>
@@ -7948,7 +7993,7 @@
           </w:tcPr>
           <w:p>
             <w:r>
-              <w:t>0.83</w:t>
+              <w:t>0.86</w:t>
             </w:r>
           </w:p>
         </w:tc>
@@ -7958,7 +8003,7 @@
           </w:tcPr>
           <w:p>
             <w:r>
-              <w:t>0.86</w:t>
+              <w:t>0.69</w:t>
             </w:r>
           </w:p>
         </w:tc>
@@ -7968,23 +8013,13 @@
           </w:tcPr>
           <w:p>
             <w:r>
-              <w:t>0.69</w:t>
-            </w:r>
-          </w:p>
-        </w:tc>
-        <w:tc>
-          <w:tcPr>
-            <w:tcW w:w="1234" w:type="dxa"/>
-          </w:tcPr>
-          <w:p>
-            <w:r>
               <w:t>2.36</w:t>
             </w:r>
           </w:p>
         </w:tc>
         <w:tc>
           <w:tcPr>
-            <w:tcW w:w="1234" w:type="dxa"/>
+            <w:tcW w:w="1358" w:type="dxa"/>
           </w:tcPr>
           <w:p>
             <w:r>
@@ -7994,7 +8029,7 @@
         </w:tc>
         <w:tc>
           <w:tcPr>
-            <w:tcW w:w="1234" w:type="dxa"/>
+            <w:tcW w:w="1110" w:type="dxa"/>
           </w:tcPr>
           <w:p>
             <w:r>
@@ -8006,19 +8041,29 @@
       <w:tr>
         <w:tc>
           <w:tcPr>
+            <w:tcW w:w="1261" w:type="dxa"/>
+          </w:tcPr>
+          <w:p>
+            <w:pPr>
+              <w:rPr>
+                <w:b/>
+              </w:rPr>
+            </w:pPr>
+            <w:r>
+              <w:rPr>
+                <w:b/>
+              </w:rPr>
+              <w:t>EI_upper</w:t>
+            </w:r>
+          </w:p>
+        </w:tc>
+        <w:tc>
+          <w:tcPr>
             <w:tcW w:w="1234" w:type="dxa"/>
           </w:tcPr>
           <w:p>
-            <w:pPr>
-              <w:rPr>
-                <w:b/>
-              </w:rPr>
-            </w:pPr>
-            <w:r>
-              <w:rPr>
-                <w:b/>
-              </w:rPr>
-              <w:t>EI_upper</w:t>
+            <w:r>
+              <w:t>0.37</w:t>
             </w:r>
           </w:p>
         </w:tc>
@@ -8028,7 +8073,7 @@
           </w:tcPr>
           <w:p>
             <w:r>
-              <w:t>0.37</w:t>
+              <w:t>0.35</w:t>
             </w:r>
           </w:p>
         </w:tc>
@@ -8038,7 +8083,7 @@
           </w:tcPr>
           <w:p>
             <w:r>
-              <w:t>0.35</w:t>
+              <w:t>0.14</w:t>
             </w:r>
           </w:p>
         </w:tc>
@@ -8048,23 +8093,13 @@
           </w:tcPr>
           <w:p>
             <w:r>
-              <w:t>0.14</w:t>
-            </w:r>
-          </w:p>
-        </w:tc>
-        <w:tc>
-          <w:tcPr>
-            <w:tcW w:w="1234" w:type="dxa"/>
-          </w:tcPr>
-          <w:p>
-            <w:r>
               <w:t>5.40</w:t>
             </w:r>
           </w:p>
         </w:tc>
         <w:tc>
           <w:tcPr>
-            <w:tcW w:w="1234" w:type="dxa"/>
+            <w:tcW w:w="1358" w:type="dxa"/>
           </w:tcPr>
           <w:p>
             <w:r>
@@ -8074,7 +8109,7 @@
         </w:tc>
         <w:tc>
           <w:tcPr>
-            <w:tcW w:w="1234" w:type="dxa"/>
+            <w:tcW w:w="1110" w:type="dxa"/>
           </w:tcPr>
           <w:p>
             <w:r>
@@ -8086,19 +8121,29 @@
       <w:tr>
         <w:tc>
           <w:tcPr>
+            <w:tcW w:w="1261" w:type="dxa"/>
+          </w:tcPr>
+          <w:p>
+            <w:pPr>
+              <w:rPr>
+                <w:b/>
+              </w:rPr>
+            </w:pPr>
+            <w:r>
+              <w:rPr>
+                <w:b/>
+              </w:rPr>
+              <w:t>EI_total</w:t>
+            </w:r>
+          </w:p>
+        </w:tc>
+        <w:tc>
+          <w:tcPr>
             <w:tcW w:w="1234" w:type="dxa"/>
           </w:tcPr>
           <w:p>
-            <w:pPr>
-              <w:rPr>
-                <w:b/>
-              </w:rPr>
-            </w:pPr>
-            <w:r>
-              <w:rPr>
-                <w:b/>
-              </w:rPr>
-              <w:t>EI_total</w:t>
+            <w:r>
+              <w:t>0.72</w:t>
             </w:r>
           </w:p>
         </w:tc>
@@ -8108,7 +8153,7 @@
           </w:tcPr>
           <w:p>
             <w:r>
-              <w:t>0.72</w:t>
+              <w:t>0.58</w:t>
             </w:r>
           </w:p>
         </w:tc>
@@ -8118,7 +8163,7 @@
           </w:tcPr>
           <w:p>
             <w:r>
-              <w:t>0.58</w:t>
+              <w:t>0.51</w:t>
             </w:r>
           </w:p>
         </w:tc>
@@ -8128,23 +8173,13 @@
           </w:tcPr>
           <w:p>
             <w:r>
-              <w:t>0.51</w:t>
-            </w:r>
-          </w:p>
-        </w:tc>
-        <w:tc>
-          <w:tcPr>
-            <w:tcW w:w="1234" w:type="dxa"/>
-          </w:tcPr>
-          <w:p>
-            <w:r>
               <w:t>3.41</w:t>
             </w:r>
           </w:p>
         </w:tc>
         <w:tc>
           <w:tcPr>
-            <w:tcW w:w="1234" w:type="dxa"/>
+            <w:tcW w:w="1358" w:type="dxa"/>
           </w:tcPr>
           <w:p>
             <w:r>
@@ -8154,7 +8189,7 @@
         </w:tc>
         <w:tc>
           <w:tcPr>
-            <w:tcW w:w="1234" w:type="dxa"/>
+            <w:tcW w:w="1110" w:type="dxa"/>
           </w:tcPr>
           <w:p>
             <w:r>
@@ -8166,19 +8201,29 @@
       <w:tr>
         <w:tc>
           <w:tcPr>
+            <w:tcW w:w="1261" w:type="dxa"/>
+          </w:tcPr>
+          <w:p>
+            <w:pPr>
+              <w:rPr>
+                <w:b/>
+              </w:rPr>
+            </w:pPr>
+            <w:r>
+              <w:rPr>
+                <w:b/>
+              </w:rPr>
+              <w:t>Qsum_upper</w:t>
+            </w:r>
+          </w:p>
+        </w:tc>
+        <w:tc>
+          <w:tcPr>
             <w:tcW w:w="1234" w:type="dxa"/>
           </w:tcPr>
           <w:p>
-            <w:pPr>
-              <w:rPr>
-                <w:b/>
-              </w:rPr>
-            </w:pPr>
-            <w:r>
-              <w:rPr>
-                <w:b/>
-              </w:rPr>
-              <w:t>Qsum_upper</w:t>
+            <w:r>
+              <w:t>0.89</w:t>
             </w:r>
           </w:p>
         </w:tc>
@@ -8198,7 +8243,7 @@
           </w:tcPr>
           <w:p>
             <w:r>
-              <w:t>0.89</w:t>
+              <w:t>0.79</w:t>
             </w:r>
           </w:p>
         </w:tc>
@@ -8208,23 +8253,13 @@
           </w:tcPr>
           <w:p>
             <w:r>
-              <w:t>0.79</w:t>
-            </w:r>
-          </w:p>
-        </w:tc>
-        <w:tc>
-          <w:tcPr>
-            <w:tcW w:w="1234" w:type="dxa"/>
-          </w:tcPr>
-          <w:p>
-            <w:r>
               <w:t>2.26</w:t>
             </w:r>
           </w:p>
         </w:tc>
         <w:tc>
           <w:tcPr>
-            <w:tcW w:w="1234" w:type="dxa"/>
+            <w:tcW w:w="1358" w:type="dxa"/>
           </w:tcPr>
           <w:p>
             <w:r>
@@ -8234,7 +8269,7 @@
         </w:tc>
         <w:tc>
           <w:tcPr>
-            <w:tcW w:w="1234" w:type="dxa"/>
+            <w:tcW w:w="1110" w:type="dxa"/>
           </w:tcPr>
           <w:p>
             <w:r>
@@ -8246,19 +8281,29 @@
       <w:tr>
         <w:tc>
           <w:tcPr>
+            <w:tcW w:w="1261" w:type="dxa"/>
+          </w:tcPr>
+          <w:p>
+            <w:pPr>
+              <w:rPr>
+                <w:b/>
+              </w:rPr>
+            </w:pPr>
+            <w:r>
+              <w:rPr>
+                <w:b/>
+              </w:rPr>
+              <w:t>Qsum_total</w:t>
+            </w:r>
+          </w:p>
+        </w:tc>
+        <w:tc>
+          <w:tcPr>
             <w:tcW w:w="1234" w:type="dxa"/>
           </w:tcPr>
           <w:p>
-            <w:pPr>
-              <w:rPr>
-                <w:b/>
-              </w:rPr>
-            </w:pPr>
-            <w:r>
-              <w:rPr>
-                <w:b/>
-              </w:rPr>
-              <w:t>Qsum_total</w:t>
+            <w:r>
+              <w:t>0.83</w:t>
             </w:r>
           </w:p>
         </w:tc>
@@ -8268,7 +8313,7 @@
           </w:tcPr>
           <w:p>
             <w:r>
-              <w:t>0.83</w:t>
+              <w:t>0.82</w:t>
             </w:r>
           </w:p>
         </w:tc>
@@ -8278,7 +8323,7 @@
           </w:tcPr>
           <w:p>
             <w:r>
-              <w:t>0.82</w:t>
+              <w:t>0.69</w:t>
             </w:r>
           </w:p>
         </w:tc>
@@ -8288,23 +8333,13 @@
           </w:tcPr>
           <w:p>
             <w:r>
-              <w:t>0.69</w:t>
-            </w:r>
-          </w:p>
-        </w:tc>
-        <w:tc>
-          <w:tcPr>
-            <w:tcW w:w="1234" w:type="dxa"/>
-          </w:tcPr>
-          <w:p>
-            <w:r>
               <w:t>2.64</w:t>
             </w:r>
           </w:p>
         </w:tc>
         <w:tc>
           <w:tcPr>
-            <w:tcW w:w="1234" w:type="dxa"/>
+            <w:tcW w:w="1358" w:type="dxa"/>
           </w:tcPr>
           <w:p>
             <w:r>
@@ -8314,7 +8349,7 @@
         </w:tc>
         <w:tc>
           <w:tcPr>
-            <w:tcW w:w="1234" w:type="dxa"/>
+            <w:tcW w:w="1110" w:type="dxa"/>
           </w:tcPr>
           <w:p>
             <w:r>
@@ -8326,19 +8361,29 @@
       <w:tr>
         <w:tc>
           <w:tcPr>
+            <w:tcW w:w="1261" w:type="dxa"/>
+          </w:tcPr>
+          <w:p>
+            <w:pPr>
+              <w:rPr>
+                <w:b/>
+              </w:rPr>
+            </w:pPr>
+            <w:r>
+              <w:rPr>
+                <w:b/>
+              </w:rPr>
+              <w:t>Qmax_upper</w:t>
+            </w:r>
+          </w:p>
+        </w:tc>
+        <w:tc>
+          <w:tcPr>
             <w:tcW w:w="1234" w:type="dxa"/>
           </w:tcPr>
           <w:p>
-            <w:pPr>
-              <w:rPr>
-                <w:b/>
-              </w:rPr>
-            </w:pPr>
-            <w:r>
-              <w:rPr>
-                <w:b/>
-              </w:rPr>
-              <w:t>Qmax_upper</w:t>
+            <w:r>
+              <w:t>0.89</w:t>
             </w:r>
           </w:p>
         </w:tc>
@@ -8348,7 +8393,7 @@
           </w:tcPr>
           <w:p>
             <w:r>
-              <w:t>0.89</w:t>
+              <w:t>0.94</w:t>
             </w:r>
           </w:p>
         </w:tc>
@@ -8358,7 +8403,7 @@
           </w:tcPr>
           <w:p>
             <w:r>
-              <w:t>0.94</w:t>
+              <w:t>0.79</w:t>
             </w:r>
           </w:p>
         </w:tc>
@@ -8368,23 +8413,13 @@
           </w:tcPr>
           <w:p>
             <w:r>
-              <w:t>0.79</w:t>
-            </w:r>
-          </w:p>
-        </w:tc>
-        <w:tc>
-          <w:tcPr>
-            <w:tcW w:w="1234" w:type="dxa"/>
-          </w:tcPr>
-          <w:p>
-            <w:r>
               <w:t>2.25</w:t>
             </w:r>
           </w:p>
         </w:tc>
         <w:tc>
           <w:tcPr>
-            <w:tcW w:w="1234" w:type="dxa"/>
+            <w:tcW w:w="1358" w:type="dxa"/>
           </w:tcPr>
           <w:p>
             <w:r>
@@ -8394,7 +8429,7 @@
         </w:tc>
         <w:tc>
           <w:tcPr>
-            <w:tcW w:w="1234" w:type="dxa"/>
+            <w:tcW w:w="1110" w:type="dxa"/>
           </w:tcPr>
           <w:p>
             <w:r>
@@ -8406,19 +8441,29 @@
       <w:tr>
         <w:tc>
           <w:tcPr>
+            <w:tcW w:w="1261" w:type="dxa"/>
+          </w:tcPr>
+          <w:p>
+            <w:pPr>
+              <w:rPr>
+                <w:b/>
+              </w:rPr>
+            </w:pPr>
+            <w:r>
+              <w:rPr>
+                <w:b/>
+              </w:rPr>
+              <w:t>Qmax_total</w:t>
+            </w:r>
+          </w:p>
+        </w:tc>
+        <w:tc>
+          <w:tcPr>
             <w:tcW w:w="1234" w:type="dxa"/>
           </w:tcPr>
           <w:p>
-            <w:pPr>
-              <w:rPr>
-                <w:b/>
-              </w:rPr>
-            </w:pPr>
-            <w:r>
-              <w:rPr>
-                <w:b/>
-              </w:rPr>
-              <w:t>Qmax_total</w:t>
+            <w:r>
+              <w:t>0.89</w:t>
             </w:r>
           </w:p>
         </w:tc>
@@ -8438,7 +8483,7 @@
           </w:tcPr>
           <w:p>
             <w:r>
-              <w:t>0.89</w:t>
+              <w:t>0.79</w:t>
             </w:r>
           </w:p>
         </w:tc>
@@ -8448,23 +8493,13 @@
           </w:tcPr>
           <w:p>
             <w:r>
-              <w:t>0.79</w:t>
-            </w:r>
-          </w:p>
-        </w:tc>
-        <w:tc>
-          <w:tcPr>
-            <w:tcW w:w="1234" w:type="dxa"/>
-          </w:tcPr>
-          <w:p>
-            <w:r>
               <w:t>2.22</w:t>
             </w:r>
           </w:p>
         </w:tc>
         <w:tc>
           <w:tcPr>
-            <w:tcW w:w="1234" w:type="dxa"/>
+            <w:tcW w:w="1358" w:type="dxa"/>
           </w:tcPr>
           <w:p>
             <w:r>
@@ -8474,7 +8509,7 @@
         </w:tc>
         <w:tc>
           <w:tcPr>
-            <w:tcW w:w="1234" w:type="dxa"/>
+            <w:tcW w:w="1110" w:type="dxa"/>
           </w:tcPr>
           <w:p>
             <w:r>
@@ -30252,7 +30287,7 @@
 </file>
 
 <file path=customXml/itemProps1.xml><?xml version="1.0" encoding="utf-8"?>
-<ds:datastoreItem xmlns:ds="http://schemas.openxmlformats.org/officeDocument/2006/customXml" ds:itemID="{F1145EFB-E9B8-4856-B985-E18DB29A2A89}">
+<ds:datastoreItem xmlns:ds="http://schemas.openxmlformats.org/officeDocument/2006/customXml" ds:itemID="{37E35DBA-9C4E-49C7-A91E-7CAEEEB307F1}">
   <ds:schemaRefs>
     <ds:schemaRef ds:uri="http://schemas.openxmlformats.org/officeDocument/2006/bibliography"/>
   </ds:schemaRefs>

</xml_diff>